<commit_message>
Update CV files and URLs in JSON for consistency
- Updated the CV URLs in `CV.json` to reflect the new domain.
- Modified the `CV.docx` and `CV.pdf` files, ensuring they are in sync with the latest information.
</commit_message>
<xml_diff>
--- a/public/CV.docx
+++ b/public/CV.docx
@@ -81,31 +81,7 @@
           <w:rPr>
             <w:rStyle w:val="Hyperlink"/>
           </w:rPr>
-          <w:t>linkedin.c</w:t>
-        </w:r>
-        <w:r>
-          <w:rPr>
-            <w:rStyle w:val="Hyperlink"/>
-          </w:rPr>
-          <w:t>o</w:t>
-        </w:r>
-        <w:r>
-          <w:rPr>
-            <w:rStyle w:val="Hyperlink"/>
-          </w:rPr>
-          <w:t>m/</w:t>
-        </w:r>
-        <w:r>
-          <w:rPr>
-            <w:rStyle w:val="Hyperlink"/>
-          </w:rPr>
-          <w:t>i</w:t>
-        </w:r>
-        <w:r>
-          <w:rPr>
-            <w:rStyle w:val="Hyperlink"/>
-          </w:rPr>
-          <w:t>n/</w:t>
+          <w:t>linkedin.com/in/</w:t>
         </w:r>
         <w:proofErr w:type="spellStart"/>
         <w:r>
@@ -132,385 +108,422 @@
           </w:rPr>
           <w:t>github.com/</w:t>
         </w:r>
+        <w:proofErr w:type="spellStart"/>
         <w:r>
           <w:rPr>
             <w:rStyle w:val="Hyperlink"/>
           </w:rPr>
-          <w:t>nazar-pal</w:t>
+          <w:t>nazar</w:t>
+        </w:r>
+        <w:proofErr w:type="spellEnd"/>
+        <w:r>
+          <w:rPr>
+            <w:rStyle w:val="Hyperlink"/>
+          </w:rPr>
+          <w:t>-pal</w:t>
         </w:r>
       </w:hyperlink>
       <w:r>
         <w:t xml:space="preserve"> | </w:t>
       </w:r>
+      <w:bookmarkStart w:id="0" w:name="OLE_LINK2"/>
+      <w:r>
+        <w:rPr>
+          <w:rFonts w:ascii="Times New Roman" w:hAnsi="Times New Roman" w:cs="Times New Roman"/>
+          <w:color w:val="auto"/>
+          <w:sz w:val="24"/>
+          <w:szCs w:val="24"/>
+          <w:lang w:eastAsia="en-US"/>
+        </w:rPr>
+        <w:fldChar w:fldCharType="begin"/>
+      </w:r>
+      <w:r>
+        <w:rPr>
+          <w:rFonts w:ascii="Times New Roman" w:hAnsi="Times New Roman" w:cs="Times New Roman"/>
+          <w:color w:val="auto"/>
+          <w:sz w:val="24"/>
+          <w:szCs w:val="24"/>
+          <w:lang w:eastAsia="en-US"/>
+        </w:rPr>
+        <w:instrText>HYPERLINK "https://www.nazar-palamarchuk.com/"</w:instrText>
+      </w:r>
+      <w:r>
+        <w:rPr>
+          <w:rFonts w:ascii="Times New Roman" w:hAnsi="Times New Roman" w:cs="Times New Roman"/>
+          <w:color w:val="auto"/>
+          <w:sz w:val="24"/>
+          <w:szCs w:val="24"/>
+          <w:lang w:eastAsia="en-US"/>
+        </w:rPr>
+      </w:r>
+      <w:r>
+        <w:rPr>
+          <w:rFonts w:ascii="Times New Roman" w:hAnsi="Times New Roman" w:cs="Times New Roman"/>
+          <w:color w:val="auto"/>
+          <w:sz w:val="24"/>
+          <w:szCs w:val="24"/>
+          <w:lang w:eastAsia="en-US"/>
+        </w:rPr>
+        <w:fldChar w:fldCharType="separate"/>
+      </w:r>
+      <w:r>
+        <w:rPr>
+          <w:rStyle w:val="Hyperlink"/>
+        </w:rPr>
+        <w:t>nazar-palamarchuk.com</w:t>
+      </w:r>
+      <w:bookmarkEnd w:id="0"/>
+      <w:r>
+        <w:rPr>
+          <w:rFonts w:ascii="Times New Roman" w:hAnsi="Times New Roman" w:cs="Times New Roman"/>
+          <w:color w:val="auto"/>
+          <w:sz w:val="24"/>
+          <w:szCs w:val="24"/>
+          <w:lang w:eastAsia="en-US"/>
+        </w:rPr>
+        <w:fldChar w:fldCharType="end"/>
+      </w:r>
+    </w:p>
+    <w:p>
+      <w:pPr>
+        <w:pStyle w:val="Heading1"/>
+      </w:pPr>
+      <w:r>
+        <w:t>Core Highlights</w:t>
+      </w:r>
+    </w:p>
+    <w:p>
+      <w:pPr>
+        <w:pStyle w:val="ListBullet"/>
+      </w:pPr>
+      <w:r>
+        <w:rPr>
+          <w:rStyle w:val="Strong"/>
+        </w:rPr>
+        <w:t>Full-stack SaaS experience</w:t>
+      </w:r>
+      <w:r>
+        <w:t xml:space="preserve"> — from MVP to production deployment.</w:t>
+      </w:r>
+    </w:p>
+    <w:p>
+      <w:pPr>
+        <w:pStyle w:val="ListBullet"/>
+      </w:pPr>
+      <w:r>
+        <w:rPr>
+          <w:rStyle w:val="Strong"/>
+        </w:rPr>
+        <w:t>TypeScript-first approach</w:t>
+      </w:r>
+      <w:r>
+        <w:t xml:space="preserve"> — designing type-safe architectures across all projects.</w:t>
+      </w:r>
+    </w:p>
+    <w:p>
+      <w:pPr>
+        <w:pStyle w:val="ListBullet"/>
+      </w:pPr>
+      <w:r>
+        <w:rPr>
+          <w:rStyle w:val="Strong"/>
+        </w:rPr>
+        <w:t>AI-powered feature integration</w:t>
+      </w:r>
+      <w:r>
+        <w:t xml:space="preserve"> in mobile and web apps.</w:t>
+      </w:r>
+    </w:p>
+    <w:p>
+      <w:pPr>
+        <w:pStyle w:val="ListBullet"/>
+      </w:pPr>
+      <w:r>
+        <w:rPr>
+          <w:rStyle w:val="Strong"/>
+        </w:rPr>
+        <w:t>Global engineering experience</w:t>
+      </w:r>
+      <w:r>
+        <w:t xml:space="preserve"> working with international teams at Boeing.</w:t>
+      </w:r>
+    </w:p>
+    <w:p>
+      <w:pPr>
+        <w:pStyle w:val="Heading1"/>
+      </w:pPr>
+      <w:r>
+        <w:t>Experience</w:t>
+      </w:r>
+    </w:p>
+    <w:p>
+      <w:pPr>
+        <w:pStyle w:val="Heading2"/>
+        <w:rPr>
+          <w:i/>
+          <w:iCs/>
+        </w:rPr>
+      </w:pPr>
+      <w:r>
+        <w:rPr>
+          <w:bCs/>
+        </w:rPr>
+        <w:t>Breadly</w:t>
+      </w:r>
+      <w:r>
+        <w:t xml:space="preserve"> </w:t>
+      </w:r>
+      <w:r>
+        <w:rPr>
+          <w:i/>
+          <w:iCs/>
+        </w:rPr>
+        <w:t>(In Development)</w:t>
+      </w:r>
+    </w:p>
+    <w:p>
+      <w:pPr>
+        <w:spacing w:after="120"/>
+      </w:pPr>
+      <w:r>
+        <w:t xml:space="preserve">Founder &amp; sole developer of a SaaS mobile app for tracking budgets and expenses, with a </w:t>
+      </w:r>
+      <w:r>
+        <w:rPr>
+          <w:b/>
+          <w:bCs/>
+        </w:rPr>
+        <w:t>unique AI-powered receipt scanning</w:t>
+      </w:r>
+      <w:r>
+        <w:t xml:space="preserve"> and voice expense entry system. Designed to be the </w:t>
+      </w:r>
+      <w:r>
+        <w:rPr>
+          <w:b/>
+          <w:bCs/>
+        </w:rPr>
+        <w:t>first app on the market</w:t>
+      </w:r>
+      <w:r>
+        <w:t xml:space="preserve"> capable of automatically categorizing expenses from long receipts, </w:t>
+      </w:r>
+      <w:r>
+        <w:rPr>
+          <w:b/>
+          <w:bCs/>
+        </w:rPr>
+        <w:t>saving users significant manual entry time</w:t>
+      </w:r>
+      <w:r>
+        <w:t>. Currently in late development, preparing for early adopter release.</w:t>
+      </w:r>
+    </w:p>
+    <w:p>
+      <w:pPr>
+        <w:spacing w:after="120"/>
+      </w:pPr>
+      <w:r>
+        <w:rPr>
+          <w:b/>
+          <w:bCs/>
+        </w:rPr>
+        <w:t>Tech stack:</w:t>
+      </w:r>
+      <w:r>
+        <w:t xml:space="preserve"> Expo, Expo Router, Expo API Routes, React Native, </w:t>
+      </w:r>
+      <w:proofErr w:type="spellStart"/>
+      <w:r>
+        <w:t>tRPC</w:t>
+      </w:r>
+      <w:proofErr w:type="spellEnd"/>
+      <w:r>
+        <w:t xml:space="preserve">, Zod, </w:t>
+      </w:r>
+      <w:proofErr w:type="spellStart"/>
+      <w:r>
+        <w:t>TanStack</w:t>
+      </w:r>
+      <w:proofErr w:type="spellEnd"/>
+      <w:r>
+        <w:t xml:space="preserve"> Query, Drizzle ORM, PostgreSQL (server DB), SQLite (client DB), </w:t>
+      </w:r>
+      <w:proofErr w:type="spellStart"/>
+      <w:r>
+        <w:t>PowerSync</w:t>
+      </w:r>
+      <w:proofErr w:type="spellEnd"/>
+      <w:r>
+        <w:t xml:space="preserve">, Clerk Auth, AI SDK, </w:t>
+      </w:r>
+      <w:proofErr w:type="spellStart"/>
+      <w:r>
+        <w:t>RevenueCat</w:t>
+      </w:r>
+      <w:proofErr w:type="spellEnd"/>
+      <w:r>
+        <w:t>, Paddle, TypeScript.</w:t>
+      </w:r>
+    </w:p>
+    <w:p>
+      <w:pPr>
+        <w:pStyle w:val="Heading2"/>
+        <w:spacing w:before="240"/>
+      </w:pPr>
+      <w:r>
+        <w:t>Timecraft | FEB</w:t>
+      </w:r>
+      <w:r>
+        <w:t xml:space="preserve"> </w:t>
+      </w:r>
+      <w:r>
+        <w:t>20</w:t>
+      </w:r>
+      <w:r>
+        <w:t>25</w:t>
+      </w:r>
+      <w:r>
+        <w:t xml:space="preserve"> </w:t>
+      </w:r>
+      <w:r>
+        <w:t>–</w:t>
+      </w:r>
+      <w:r>
+        <w:t xml:space="preserve"> </w:t>
+      </w:r>
+      <w:r>
+        <w:t>CURRENT | REMOTE</w:t>
+      </w:r>
+    </w:p>
+    <w:p>
+      <w:pPr>
+        <w:spacing w:after="120"/>
+      </w:pPr>
+      <w:r>
+        <w:t xml:space="preserve">Built and maintain a </w:t>
+      </w:r>
+      <w:r>
+        <w:rPr>
+          <w:b/>
+          <w:bCs/>
+        </w:rPr>
+        <w:t>fully functional SaaS application</w:t>
+      </w:r>
+      <w:r>
+        <w:t xml:space="preserve"> for tracking work time and measuring performance. Actively used daily by a </w:t>
+      </w:r>
+      <w:r>
+        <w:rPr>
+          <w:b/>
+          <w:bCs/>
+        </w:rPr>
+        <w:t>group of beta testers</w:t>
+      </w:r>
+      <w:r>
+        <w:t xml:space="preserve">, helping them (and myself) </w:t>
+      </w:r>
+      <w:r>
+        <w:rPr>
+          <w:b/>
+          <w:bCs/>
+        </w:rPr>
+        <w:t>gain clear insights</w:t>
+      </w:r>
+      <w:r>
+        <w:t xml:space="preserve"> into how time is distributed across projects. Application supports Ukrainian, Russian, and English. Currently preparing to integrate payment features.</w:t>
+      </w:r>
+    </w:p>
+    <w:p>
+      <w:pPr>
+        <w:pStyle w:val="ListBullet"/>
+      </w:pPr>
+      <w:r>
+        <w:rPr>
+          <w:b/>
+          <w:bCs/>
+        </w:rPr>
+        <w:t>Deployed MVP</w:t>
+      </w:r>
+      <w:r>
+        <w:t xml:space="preserve"> with stable core features and multi-language support.</w:t>
+      </w:r>
+      <w:r>
+        <w:t xml:space="preserve"> </w:t>
+      </w:r>
+    </w:p>
+    <w:p>
+      <w:pPr>
+        <w:pStyle w:val="ListBullet"/>
+        <w:spacing w:after="0"/>
+      </w:pPr>
+      <w:r>
+        <w:t>Collected real-world feedback from early adopters to guide product direction.</w:t>
+      </w:r>
+    </w:p>
+    <w:p>
+      <w:pPr>
+        <w:spacing w:before="60" w:after="60"/>
+        <w:rPr>
+          <w:b/>
+          <w:bCs/>
+        </w:rPr>
+      </w:pPr>
+      <w:r>
+        <w:rPr>
+          <w:b/>
+          <w:bCs/>
+        </w:rPr>
+        <w:t>Tech stack:</w:t>
+      </w:r>
+      <w:r>
+        <w:t xml:space="preserve"> React 19 / Next.js 15 (App Router, Route Handlers, Server Actions, Server Components, PPR), </w:t>
+      </w:r>
+      <w:proofErr w:type="spellStart"/>
+      <w:r>
+        <w:t>TanStack</w:t>
+      </w:r>
+      <w:proofErr w:type="spellEnd"/>
+      <w:r>
+        <w:t xml:space="preserve"> Query &amp; Tables, </w:t>
+      </w:r>
+      <w:proofErr w:type="spellStart"/>
+      <w:r>
+        <w:t>TailwindCSS</w:t>
+      </w:r>
+      <w:proofErr w:type="spellEnd"/>
+      <w:r>
+        <w:t xml:space="preserve">, </w:t>
+      </w:r>
+      <w:proofErr w:type="spellStart"/>
+      <w:r>
+        <w:t>Shadcn</w:t>
+      </w:r>
+      <w:proofErr w:type="spellEnd"/>
+      <w:r>
+        <w:t>, PostgreSQL (+Drizzle), Clerk Auth, TypeScript</w:t>
+      </w:r>
+      <w:r>
+        <w:t>, Zod</w:t>
+      </w:r>
+      <w:r>
+        <w:t>.</w:t>
+      </w:r>
+    </w:p>
+    <w:p>
+      <w:pPr>
+        <w:spacing w:after="0"/>
+        <w:rPr>
+          <w:b/>
+          <w:bCs/>
+        </w:rPr>
+      </w:pPr>
       <w:hyperlink r:id="rId13" w:history="1">
         <w:r>
           <w:rPr>
             <w:rStyle w:val="Hyperlink"/>
           </w:rPr>
-          <w:t>nazar-palamarchuk.netlify.app</w:t>
-        </w:r>
-      </w:hyperlink>
-    </w:p>
-    <w:p>
-      <w:pPr>
-        <w:pStyle w:val="Heading1"/>
-      </w:pPr>
-      <w:r>
-        <w:t>Core Highlights</w:t>
-      </w:r>
-    </w:p>
-    <w:p>
-      <w:pPr>
-        <w:pStyle w:val="ListBullet"/>
-      </w:pPr>
-      <w:r>
-        <w:rPr>
-          <w:rStyle w:val="Strong"/>
-        </w:rPr>
-        <w:t>Full-stack SaaS experience</w:t>
-      </w:r>
-      <w:r>
-        <w:t xml:space="preserve"> — from MVP to production deployment.</w:t>
-      </w:r>
-    </w:p>
-    <w:p>
-      <w:pPr>
-        <w:pStyle w:val="ListBullet"/>
-      </w:pPr>
-      <w:r>
-        <w:rPr>
-          <w:rStyle w:val="Strong"/>
-        </w:rPr>
-        <w:t>TypeScript-first approach</w:t>
-      </w:r>
-      <w:r>
-        <w:t xml:space="preserve"> — designing type-safe architectures across all projects.</w:t>
-      </w:r>
-    </w:p>
-    <w:p>
-      <w:pPr>
-        <w:pStyle w:val="ListBullet"/>
-      </w:pPr>
-      <w:r>
-        <w:rPr>
-          <w:rStyle w:val="Strong"/>
-        </w:rPr>
-        <w:t>AI-powered feature integration</w:t>
-      </w:r>
-      <w:r>
-        <w:t xml:space="preserve"> in mobile and web apps.</w:t>
-      </w:r>
-    </w:p>
-    <w:p>
-      <w:pPr>
-        <w:pStyle w:val="ListBullet"/>
-      </w:pPr>
-      <w:r>
-        <w:rPr>
-          <w:rStyle w:val="Strong"/>
-        </w:rPr>
-        <w:t>Global engineering experience</w:t>
-      </w:r>
-      <w:r>
-        <w:t xml:space="preserve"> working with international teams at Boeing.</w:t>
-      </w:r>
-    </w:p>
-    <w:p>
-      <w:pPr>
-        <w:pStyle w:val="Heading1"/>
-      </w:pPr>
-      <w:r>
-        <w:t>Experience</w:t>
-      </w:r>
-    </w:p>
-    <w:p>
-      <w:pPr>
-        <w:pStyle w:val="Heading2"/>
-        <w:rPr>
-          <w:i/>
-          <w:iCs/>
-        </w:rPr>
-      </w:pPr>
-      <w:r>
-        <w:rPr>
-          <w:bCs/>
-        </w:rPr>
-        <w:t>Breadly</w:t>
-      </w:r>
-      <w:r>
-        <w:t xml:space="preserve"> </w:t>
-      </w:r>
-      <w:r>
-        <w:rPr>
-          <w:i/>
-          <w:iCs/>
-        </w:rPr>
-        <w:t>(In Development)</w:t>
-      </w:r>
-    </w:p>
-    <w:p>
-      <w:pPr>
-        <w:spacing w:after="120"/>
-      </w:pPr>
-      <w:r>
-        <w:t xml:space="preserve">Founder &amp; sole developer of a SaaS mobile app for tracking budgets and expenses, with a </w:t>
-      </w:r>
-      <w:r>
-        <w:rPr>
-          <w:b/>
-          <w:bCs/>
-        </w:rPr>
-        <w:t>unique AI-powered receipt scanning</w:t>
-      </w:r>
-      <w:r>
-        <w:t xml:space="preserve"> and voice expense entry system. Designed to be the </w:t>
-      </w:r>
-      <w:r>
-        <w:rPr>
-          <w:b/>
-          <w:bCs/>
-        </w:rPr>
-        <w:t>first app on the market</w:t>
-      </w:r>
-      <w:r>
-        <w:t xml:space="preserve"> capable of automatically categorizing expenses from long receipts, </w:t>
-      </w:r>
-      <w:r>
-        <w:rPr>
-          <w:b/>
-          <w:bCs/>
-        </w:rPr>
-        <w:t>saving users significant manual entry time</w:t>
-      </w:r>
-      <w:r>
-        <w:t>. Currently in late development, preparing for early adopter release.</w:t>
-      </w:r>
-    </w:p>
-    <w:p>
-      <w:pPr>
-        <w:spacing w:after="120"/>
-      </w:pPr>
-      <w:r>
-        <w:rPr>
-          <w:b/>
-          <w:bCs/>
-        </w:rPr>
-        <w:t>Tech stack:</w:t>
-      </w:r>
-      <w:r>
-        <w:t xml:space="preserve"> Expo, Expo Router, Expo API Routes, React Native, </w:t>
-      </w:r>
-      <w:proofErr w:type="spellStart"/>
-      <w:r>
-        <w:t>tRPC</w:t>
-      </w:r>
-      <w:proofErr w:type="spellEnd"/>
-      <w:r>
-        <w:t xml:space="preserve">, Zod, </w:t>
-      </w:r>
-      <w:proofErr w:type="spellStart"/>
-      <w:r>
-        <w:t>TanStack</w:t>
-      </w:r>
-      <w:proofErr w:type="spellEnd"/>
-      <w:r>
-        <w:t xml:space="preserve"> Query, Drizzle ORM, PostgreSQL (server DB), SQLite (client DB), </w:t>
-      </w:r>
-      <w:proofErr w:type="spellStart"/>
-      <w:r>
-        <w:t>PowerSync</w:t>
-      </w:r>
-      <w:proofErr w:type="spellEnd"/>
-      <w:r>
-        <w:t xml:space="preserve">, Clerk Auth, AI SDK, </w:t>
-      </w:r>
-      <w:proofErr w:type="spellStart"/>
-      <w:r>
-        <w:t>RevenueCat</w:t>
-      </w:r>
-      <w:proofErr w:type="spellEnd"/>
-      <w:r>
-        <w:t>, Paddle, TypeScript.</w:t>
-      </w:r>
-    </w:p>
-    <w:p>
-      <w:pPr>
-        <w:pStyle w:val="Heading2"/>
-        <w:spacing w:before="240"/>
-      </w:pPr>
-      <w:r>
-        <w:t>Timecraft</w:t>
-      </w:r>
-      <w:r>
-        <w:t xml:space="preserve"> | FEB</w:t>
-      </w:r>
-      <w:r>
-        <w:t xml:space="preserve"> </w:t>
-      </w:r>
-      <w:r>
-        <w:t>20</w:t>
-      </w:r>
-      <w:r>
-        <w:t>25</w:t>
-      </w:r>
-      <w:r>
-        <w:t xml:space="preserve"> </w:t>
-      </w:r>
-      <w:r>
-        <w:t>–</w:t>
-      </w:r>
-      <w:r>
-        <w:t xml:space="preserve"> </w:t>
-      </w:r>
-      <w:r>
-        <w:t>CURRENT | REMOTE</w:t>
-      </w:r>
-    </w:p>
-    <w:p>
-      <w:pPr>
-        <w:spacing w:after="120"/>
-      </w:pPr>
-      <w:r>
-        <w:t xml:space="preserve">Built and maintain a </w:t>
-      </w:r>
-      <w:r>
-        <w:rPr>
-          <w:b/>
-          <w:bCs/>
-        </w:rPr>
-        <w:t>fully functional SaaS application</w:t>
-      </w:r>
-      <w:r>
-        <w:t xml:space="preserve"> for tracking work time and measuring performance. Actively used daily by a </w:t>
-      </w:r>
-      <w:r>
-        <w:rPr>
-          <w:b/>
-          <w:bCs/>
-        </w:rPr>
-        <w:t>group of beta testers</w:t>
-      </w:r>
-      <w:r>
-        <w:t xml:space="preserve">, helping them (and myself) </w:t>
-      </w:r>
-      <w:r>
-        <w:rPr>
-          <w:b/>
-          <w:bCs/>
-        </w:rPr>
-        <w:t>gain clear insights</w:t>
-      </w:r>
-      <w:r>
-        <w:t xml:space="preserve"> into how time is distributed across projects. Application supports Ukrainian, Russian, and English. Currently preparing to integrate payment features.</w:t>
-      </w:r>
-    </w:p>
-    <w:p>
-      <w:pPr>
-        <w:pStyle w:val="ListBullet"/>
-      </w:pPr>
-      <w:r>
-        <w:rPr>
-          <w:b/>
-          <w:bCs/>
-        </w:rPr>
-        <w:t>Deployed MVP</w:t>
-      </w:r>
-      <w:r>
-        <w:t xml:space="preserve"> with stable core features and multi-language support.</w:t>
-      </w:r>
-      <w:r>
-        <w:t xml:space="preserve"> </w:t>
-      </w:r>
-    </w:p>
-    <w:p>
-      <w:pPr>
-        <w:pStyle w:val="ListBullet"/>
-        <w:spacing w:after="0"/>
-      </w:pPr>
-      <w:r>
-        <w:t xml:space="preserve">Collected real-world feedback from early adopters to guide product </w:t>
-      </w:r>
-      <w:proofErr w:type="spellStart"/>
-      <w:r>
-        <w:t>direction.</w:t>
-      </w:r>
-      <w:proofErr w:type="spellEnd"/>
-    </w:p>
-    <w:p>
-      <w:pPr>
-        <w:spacing w:before="60" w:after="60"/>
-        <w:rPr>
-          <w:b/>
-          <w:bCs/>
-        </w:rPr>
-      </w:pPr>
-      <w:r>
-        <w:rPr>
-          <w:b/>
-          <w:bCs/>
-        </w:rPr>
-        <w:t>Tech stack:</w:t>
-      </w:r>
-      <w:r>
-        <w:t xml:space="preserve"> React 19 / Next.js 15 (App Router, Route Handlers, Server Actions, Server Components, PPR), </w:t>
-      </w:r>
-      <w:proofErr w:type="spellStart"/>
-      <w:r>
-        <w:t>TanStack</w:t>
-      </w:r>
-      <w:proofErr w:type="spellEnd"/>
-      <w:r>
-        <w:t xml:space="preserve"> Query &amp; Tables, </w:t>
-      </w:r>
-      <w:proofErr w:type="spellStart"/>
-      <w:r>
-        <w:t>TailwindCSS</w:t>
-      </w:r>
-      <w:proofErr w:type="spellEnd"/>
-      <w:r>
-        <w:t xml:space="preserve">, </w:t>
-      </w:r>
-      <w:proofErr w:type="spellStart"/>
-      <w:r>
-        <w:t>Shadcn</w:t>
-      </w:r>
-      <w:proofErr w:type="spellEnd"/>
-      <w:r>
-        <w:t>, PostgreSQL (+Drizzle), Clerk Auth, TypeScript</w:t>
-      </w:r>
-      <w:r>
-        <w:t>, Zod</w:t>
-      </w:r>
-      <w:r>
-        <w:t>.</w:t>
-      </w:r>
-    </w:p>
-    <w:p>
-      <w:pPr>
-        <w:spacing w:after="0"/>
-        <w:rPr>
-          <w:b/>
-          <w:bCs/>
-        </w:rPr>
-      </w:pPr>
-      <w:hyperlink r:id="rId14" w:history="1">
-        <w:r>
-          <w:rPr>
-            <w:rStyle w:val="Hyperlink"/>
-          </w:rPr>
-          <w:t>timecraft</w:t>
-        </w:r>
-        <w:r>
-          <w:rPr>
-            <w:rStyle w:val="Hyperlink"/>
-          </w:rPr>
-          <w:t>a</w:t>
-        </w:r>
-        <w:r>
-          <w:rPr>
-            <w:rStyle w:val="Hyperlink"/>
-          </w:rPr>
-          <w:t>pp.com</w:t>
+          <w:t>timecraftapp.com</w:t>
         </w:r>
       </w:hyperlink>
     </w:p>
@@ -683,8 +696,7 @@
         </w:numPr>
         <w:spacing w:before="60" w:after="0"/>
       </w:pPr>
-      <w:hyperlink r:id="rId15" w:history="1">
-        <w:proofErr w:type="spellStart"/>
+      <w:hyperlink r:id="rId14" w:history="1">
         <w:r>
           <w:rPr>
             <w:rStyle w:val="Hyperlink"/>
@@ -692,7 +704,6 @@
           <w:t>workineuro.com</w:t>
         </w:r>
       </w:hyperlink>
-      <w:proofErr w:type="spellEnd"/>
     </w:p>
     <w:p>
       <w:pPr>
@@ -701,34 +712,19 @@
       </w:pPr>
       <w:r>
         <w:lastRenderedPageBreak/>
-        <w:t>BOEING – STRESS ANALYST</w:t>
-      </w:r>
-      <w:r>
-        <w:t xml:space="preserve"> | </w:t>
-      </w:r>
-      <w:r>
-        <w:t>APR</w:t>
+        <w:t>BOEING – STRESS ANALYST | APR</w:t>
       </w:r>
       <w:r>
         <w:t xml:space="preserve"> 20</w:t>
       </w:r>
       <w:r>
-        <w:t>2</w:t>
-      </w:r>
-      <w:r>
-        <w:t>1</w:t>
+        <w:t>21</w:t>
       </w:r>
       <w:r>
         <w:t xml:space="preserve"> – </w:t>
       </w:r>
       <w:r>
-        <w:t xml:space="preserve">CURRENT | </w:t>
-      </w:r>
-      <w:r>
-        <w:t xml:space="preserve">KYIV, </w:t>
-      </w:r>
-      <w:r>
-        <w:t>REMOTE</w:t>
+        <w:t>CURRENT | KYIV, REMOTE</w:t>
       </w:r>
     </w:p>
     <w:p>
@@ -814,13 +810,7 @@
         <w:t>3rd in the team</w:t>
       </w:r>
       <w:r>
-        <w:t xml:space="preserve"> for number of jobs completed in 202</w:t>
-      </w:r>
-      <w:r>
-        <w:t>3</w:t>
-      </w:r>
-      <w:r>
-        <w:t>.</w:t>
+        <w:t xml:space="preserve"> for number of jobs completed in 2023.</w:t>
       </w:r>
     </w:p>
     <w:p>
@@ -909,13 +899,8 @@
       <w:pPr>
         <w:pStyle w:val="Heading2"/>
       </w:pPr>
-      <w:proofErr w:type="gramStart"/>
-      <w:r>
-        <w:t>Bachelor in mechanical engineering</w:t>
-      </w:r>
-      <w:proofErr w:type="gramEnd"/>
-      <w:r>
-        <w:t xml:space="preserve"> </w:t>
+      <w:r>
+        <w:t xml:space="preserve">Bachelor in mechanical engineering </w:t>
       </w:r>
     </w:p>
     <w:p>
@@ -942,16 +927,7 @@
           <w:bCs/>
           <w:caps w:val="0"/>
         </w:rPr>
-        <w:t>National Technical University of Ukraine “Igor Sikorsky Kyiv Polytechnic Institute”</w:t>
-      </w:r>
-      <w:r>
-        <w:rPr>
-          <w:rFonts w:cs="Times New Roman (Headings CS)"/>
-          <w:b w:val="0"/>
-          <w:bCs/>
-          <w:caps w:val="0"/>
-        </w:rPr>
-        <w:t xml:space="preserve"> </w:t>
+        <w:t xml:space="preserve">National Technical University of Ukraine “Igor Sikorsky Kyiv Polytechnic Institute” </w:t>
       </w:r>
       <w:r>
         <w:rPr>
@@ -1024,13 +1000,7 @@
               <w:rPr>
                 <w:rStyle w:val="Strong"/>
               </w:rPr>
-              <w:t>TypeScript, JavaScript</w:t>
-            </w:r>
-            <w:r>
-              <w:rPr>
-                <w:rStyle w:val="Strong"/>
-              </w:rPr>
-              <w:t>, P</w:t>
+              <w:t>TypeScript, JavaScript, P</w:t>
             </w:r>
             <w:r>
               <w:rPr>
@@ -1050,13 +1020,7 @@
               <w:rPr>
                 <w:rStyle w:val="Strong"/>
               </w:rPr>
-              <w:t>React, Next.js</w:t>
-            </w:r>
-            <w:r>
-              <w:rPr>
-                <w:rStyle w:val="Strong"/>
-              </w:rPr>
-              <w:t xml:space="preserve">, </w:t>
+              <w:t xml:space="preserve">React, Next.js, </w:t>
             </w:r>
             <w:r>
               <w:rPr>
@@ -1210,13 +1174,7 @@
               <w:rPr>
                 <w:rStyle w:val="Strong"/>
               </w:rPr>
-              <w:t xml:space="preserve">Clerk, </w:t>
-            </w:r>
-            <w:r>
-              <w:rPr>
-                <w:rStyle w:val="Strong"/>
-              </w:rPr>
-              <w:t xml:space="preserve">Auth0, </w:t>
+              <w:t xml:space="preserve">Clerk, Auth0, </w:t>
             </w:r>
             <w:r>
               <w:rPr>
@@ -1240,13 +1198,7 @@
               <w:rPr>
                 <w:rStyle w:val="Strong"/>
               </w:rPr>
-              <w:t xml:space="preserve">, </w:t>
-            </w:r>
-            <w:r>
-              <w:rPr>
-                <w:rStyle w:val="Strong"/>
-              </w:rPr>
-              <w:t>JWT</w:t>
+              <w:t>, JWT</w:t>
             </w:r>
           </w:p>
         </w:tc>
@@ -1385,10 +1337,7 @@
               <w:pStyle w:val="ListBullet"/>
             </w:pPr>
             <w:r>
-              <w:t>Monitoring</w:t>
-            </w:r>
-            <w:r>
-              <w:t xml:space="preserve"> &amp; </w:t>
+              <w:t xml:space="preserve">Monitoring &amp; </w:t>
             </w:r>
             <w:r>
               <w:t>Analytics</w:t>
@@ -1400,13 +1349,7 @@
               <w:rPr>
                 <w:rStyle w:val="Strong"/>
               </w:rPr>
-              <w:t>Sentry</w:t>
-            </w:r>
-            <w:r>
-              <w:rPr>
-                <w:rStyle w:val="Strong"/>
-              </w:rPr>
-              <w:t xml:space="preserve">, </w:t>
+              <w:t xml:space="preserve">Sentry, </w:t>
             </w:r>
             <w:proofErr w:type="spellStart"/>
             <w:r>
@@ -1600,7 +1543,7 @@
     </w:p>
     <w:p/>
     <w:sectPr>
-      <w:footerReference w:type="default" r:id="rId16"/>
+      <w:footerReference w:type="default" r:id="rId15"/>
       <w:type w:val="continuous"/>
       <w:pgSz w:w="12240" w:h="15840"/>
       <w:pgMar w:top="1008" w:right="1152" w:bottom="864" w:left="1152" w:header="288" w:footer="144" w:gutter="0"/>
@@ -3903,6 +3846,7 @@
   <w:style w:type="character" w:default="1" w:styleId="DefaultParagraphFont">
     <w:name w:val="Default Paragraph Font"/>
     <w:uiPriority w:val="1"/>
+    <w:semiHidden/>
     <w:unhideWhenUsed/>
   </w:style>
   <w:style w:type="table" w:default="1" w:styleId="TableNormal">
@@ -4941,10 +4885,6 @@
 </file>
 
 <file path=customXml/item1.xml><?xml version="1.0" encoding="utf-8"?>
-<b:Sources xmlns:b="http://schemas.openxmlformats.org/officeDocument/2006/bibliography" xmlns="http://schemas.openxmlformats.org/officeDocument/2006/bibliography" SelectedStyle="\APASixthEditionOfficeOnline.xsl" StyleName="APA" Version="6"/>
-</file>
-
-<file path=customXml/item2.xml><?xml version="1.0" encoding="utf-8"?>
 <p:properties xmlns:p="http://schemas.microsoft.com/office/2006/metadata/properties" xmlns:xsi="http://www.w3.org/2001/XMLSchema-instance" xmlns:pc="http://schemas.microsoft.com/office/infopath/2007/PartnerControls">
   <documentManagement>
     <_ip_UnifiedCompliancePolicyUIAction xmlns="http://schemas.microsoft.com/sharepoint/v3" xsi:nil="true"/>
@@ -4964,16 +4904,11 @@
 </p:properties>
 </file>
 
-<file path=customXml/item3.xml><?xml version="1.0" encoding="utf-8"?>
-<?mso-contentType ?>
-<FormTemplates xmlns="http://schemas.microsoft.com/sharepoint/v3/contenttype/forms">
-  <Display>DocumentLibraryForm</Display>
-  <Edit>DocumentLibraryForm</Edit>
-  <New>DocumentLibraryForm</New>
-</FormTemplates>
+<file path=customXml/item2.xml><?xml version="1.0" encoding="utf-8"?>
+<b:Sources xmlns:b="http://schemas.openxmlformats.org/officeDocument/2006/bibliography" xmlns="http://schemas.openxmlformats.org/officeDocument/2006/bibliography" SelectedStyle="\APASixthEditionOfficeOnline.xsl" StyleName="APA" Version="6"/>
 </file>
 
-<file path=customXml/item4.xml><?xml version="1.0" encoding="utf-8"?>
+<file path=customXml/item3.xml><?xml version="1.0" encoding="utf-8"?>
 <ct:contentTypeSchema xmlns:ct="http://schemas.microsoft.com/office/2006/metadata/contentType" xmlns:ma="http://schemas.microsoft.com/office/2006/metadata/properties/metaAttributes" ct:_="" ma:_="" ma:contentTypeName="Document" ma:contentTypeID="0x01010079F111ED35F8CC479449609E8A0923A6" ma:contentTypeVersion="29" ma:contentTypeDescription="Create a new document." ma:contentTypeScope="" ma:versionID="6a914531ae0f23be31da2eba1f3b42a9">
   <xsd:schema xmlns:xsd="http://www.w3.org/2001/XMLSchema" xmlns:xs="http://www.w3.org/2001/XMLSchema" xmlns:p="http://schemas.microsoft.com/office/2006/metadata/properties" xmlns:ns1="http://schemas.microsoft.com/sharepoint/v3" xmlns:ns2="71af3243-3dd4-4a8d-8c0d-dd76da1f02a5" xmlns:ns3="16c05727-aa75-4e4a-9b5f-8a80a1165891" xmlns:ns4="230e9df3-be65-4c73-a93b-d1236ebd677e" targetNamespace="http://schemas.microsoft.com/office/2006/metadata/properties" ma:root="true" ma:fieldsID="ae00154c9e66547f022c4923f88826d6" ns1:_="" ns2:_="" ns3:_="" ns4:_="">
     <xsd:import namespace="http://schemas.microsoft.com/sharepoint/v3"/>
@@ -5285,15 +5220,16 @@
 </ct:contentTypeSchema>
 </file>
 
-<file path=customXml/itemProps1.xml><?xml version="1.0" encoding="utf-8"?>
-<ds:datastoreItem xmlns:ds="http://schemas.openxmlformats.org/officeDocument/2006/customXml" ds:itemID="{829E4964-E492-4D5C-A41E-6548D1BBBCF3}">
-  <ds:schemaRefs>
-    <ds:schemaRef ds:uri="http://schemas.openxmlformats.org/officeDocument/2006/bibliography"/>
-  </ds:schemaRefs>
-</ds:datastoreItem>
+<file path=customXml/item4.xml><?xml version="1.0" encoding="utf-8"?>
+<?mso-contentType ?>
+<FormTemplates xmlns="http://schemas.microsoft.com/sharepoint/v3/contenttype/forms">
+  <Display>DocumentLibraryForm</Display>
+  <Edit>DocumentLibraryForm</Edit>
+  <New>DocumentLibraryForm</New>
+</FormTemplates>
 </file>
 
-<file path=customXml/itemProps2.xml><?xml version="1.0" encoding="utf-8"?>
+<file path=customXml/itemProps1.xml><?xml version="1.0" encoding="utf-8"?>
 <ds:datastoreItem xmlns:ds="http://schemas.openxmlformats.org/officeDocument/2006/customXml" ds:itemID="{FC286A1A-83A9-49D0-AE61-B506130901B0}">
   <ds:schemaRefs>
     <ds:schemaRef ds:uri="http://schemas.microsoft.com/office/2006/metadata/properties"/>
@@ -5305,15 +5241,15 @@
 </ds:datastoreItem>
 </file>
 
-<file path=customXml/itemProps3.xml><?xml version="1.0" encoding="utf-8"?>
-<ds:datastoreItem xmlns:ds="http://schemas.openxmlformats.org/officeDocument/2006/customXml" ds:itemID="{C03343B0-2E37-4E4D-9C2F-1BB515B811A5}">
+<file path=customXml/itemProps2.xml><?xml version="1.0" encoding="utf-8"?>
+<ds:datastoreItem xmlns:ds="http://schemas.openxmlformats.org/officeDocument/2006/customXml" ds:itemID="{829E4964-E492-4D5C-A41E-6548D1BBBCF3}">
   <ds:schemaRefs>
-    <ds:schemaRef ds:uri="http://schemas.microsoft.com/sharepoint/v3/contenttype/forms"/>
+    <ds:schemaRef ds:uri="http://schemas.openxmlformats.org/officeDocument/2006/bibliography"/>
   </ds:schemaRefs>
 </ds:datastoreItem>
 </file>
 
-<file path=customXml/itemProps4.xml><?xml version="1.0" encoding="utf-8"?>
+<file path=customXml/itemProps3.xml><?xml version="1.0" encoding="utf-8"?>
 <ds:datastoreItem xmlns:ds="http://schemas.openxmlformats.org/officeDocument/2006/customXml" ds:itemID="{204E295B-0C82-4E18-9B2C-12F2E12A709D}">
   <ds:schemaRefs>
     <ds:schemaRef ds:uri="http://schemas.microsoft.com/office/2006/metadata/contentType"/>
@@ -5334,6 +5270,14 @@
 </ds:datastoreItem>
 </file>
 
+<file path=customXml/itemProps4.xml><?xml version="1.0" encoding="utf-8"?>
+<ds:datastoreItem xmlns:ds="http://schemas.openxmlformats.org/officeDocument/2006/customXml" ds:itemID="{C03343B0-2E37-4E4D-9C2F-1BB515B811A5}">
+  <ds:schemaRefs>
+    <ds:schemaRef ds:uri="http://schemas.microsoft.com/sharepoint/v3/contenttype/forms"/>
+  </ds:schemaRefs>
+</ds:datastoreItem>
+</file>
+
 <file path=docMetadata/LabelInfo.xml><?xml version="1.0" encoding="utf-8"?>
 <clbl:labelList xmlns:clbl="http://schemas.microsoft.com/office/2020/mipLabelMetadata"/>
 </file>
</xml_diff>